<commit_message>
Added screenshot function and changed some keys around
</commit_message>
<xml_diff>
--- a/Doccumentation/Report.docx
+++ b/Doccumentation/Report.docx
@@ -4,188 +4,446 @@
   <w:body>
     <w:p>
       <w:pPr>
-        <w:rPr>
-          <w:rFonts w:ascii="Arial" w:hAnsi="Arial" w:cs="Arial"/>
-          <w:sz w:val="24"/>
-          <w:szCs w:val="24"/>
-        </w:rPr>
-      </w:pPr>
-      <w:r>
-        <w:rPr>
-          <w:rFonts w:ascii="Arial" w:hAnsi="Arial" w:cs="Arial"/>
-          <w:color w:val="111111"/>
-          <w:sz w:val="24"/>
-          <w:szCs w:val="24"/>
-          <w:shd w:val="clear" w:color="auto" w:fill="FFFFFF"/>
-        </w:rPr>
-        <w:t xml:space="preserve">1) Introduction: Provide a title and list of group members. Provide a description and overview of your project. Provide a description of your application design and details about the application software, possibly including a </w:t>
-      </w:r>
-      <w:r>
-        <w:rPr>
-          <w:rFonts w:ascii="Arial" w:hAnsi="Arial" w:cs="Arial"/>
-          <w:color w:val="111111"/>
-          <w:sz w:val="24"/>
-          <w:szCs w:val="24"/>
-          <w:shd w:val="clear" w:color="auto" w:fill="FFFFFF"/>
-        </w:rPr>
-        <w:t>high-level</w:t>
+        <w:pStyle w:val="ListParagraph"/>
+        <w:numPr>
+          <w:ilvl w:val="0"/>
+          <w:numId w:val="1"/>
+        </w:numPr>
+        <w:rPr>
+          <w:rFonts w:ascii="Arial" w:hAnsi="Arial" w:cs="Arial"/>
+          <w:color w:val="111111"/>
+          <w:sz w:val="24"/>
+          <w:szCs w:val="24"/>
+          <w:shd w:val="clear" w:color="auto" w:fill="FFFFFF"/>
+        </w:rPr>
+      </w:pPr>
+      <w:r>
+        <w:rPr>
+          <w:rFonts w:ascii="Arial" w:hAnsi="Arial" w:cs="Arial"/>
+          <w:color w:val="111111"/>
+          <w:sz w:val="24"/>
+          <w:szCs w:val="24"/>
+          <w:shd w:val="clear" w:color="auto" w:fill="FFFFFF"/>
+        </w:rPr>
+        <w:t>Introduction: Provide a title and list of group members. Provide a description and overview of your project. Provide a description of your application design and details about the application software, possibly including a high-level diagram or description of the structure and flow of the application. (1-2 pages)</w:t>
+      </w:r>
+      <w:r>
+        <w:rPr>
+          <w:rFonts w:ascii="Arial" w:hAnsi="Arial" w:cs="Arial"/>
+          <w:color w:val="111111"/>
+          <w:sz w:val="24"/>
+          <w:szCs w:val="24"/>
+        </w:rPr>
+        <w:br/>
+      </w:r>
+      <w:r>
+        <w:rPr>
+          <w:rFonts w:ascii="Arial" w:hAnsi="Arial" w:cs="Arial"/>
+          <w:color w:val="111111"/>
+          <w:sz w:val="24"/>
+          <w:szCs w:val="24"/>
+        </w:rPr>
+        <w:br/>
+      </w:r>
+      <w:r>
+        <w:rPr>
+          <w:rFonts w:ascii="Arial" w:hAnsi="Arial" w:cs="Arial"/>
+          <w:color w:val="111111"/>
+          <w:sz w:val="24"/>
+          <w:szCs w:val="24"/>
+          <w:shd w:val="clear" w:color="auto" w:fill="FFFFFF"/>
+        </w:rPr>
+        <w:t>2) Project Results: Include a description of what you accomplished. Include specific successes and pitfalls in your project experience. Provide specific outputs or screen shots as part of the explanation of your results. Provide suggestions for future potential improvements. (1-2 pages)</w:t>
+      </w:r>
+      <w:r>
+        <w:rPr>
+          <w:rFonts w:ascii="Arial" w:hAnsi="Arial" w:cs="Arial"/>
+          <w:color w:val="111111"/>
+          <w:sz w:val="24"/>
+          <w:szCs w:val="24"/>
+        </w:rPr>
+        <w:br/>
+      </w:r>
+      <w:r>
+        <w:rPr>
+          <w:rFonts w:ascii="Arial" w:hAnsi="Arial" w:cs="Arial"/>
+          <w:color w:val="111111"/>
+          <w:sz w:val="24"/>
+          <w:szCs w:val="24"/>
+        </w:rPr>
+        <w:br/>
+      </w:r>
+      <w:r>
+        <w:rPr>
+          <w:rFonts w:ascii="Arial" w:hAnsi="Arial" w:cs="Arial"/>
+          <w:color w:val="111111"/>
+          <w:sz w:val="24"/>
+          <w:szCs w:val="24"/>
+          <w:shd w:val="clear" w:color="auto" w:fill="FFFFFF"/>
+        </w:rPr>
+        <w:t>3) Division of Work: For those working alone, provide a clear document of work accomplished. For those working in a group, describe and summarize the individual responsibilities and individual project work accomplishments. Each team member should submit a self-assessment paragraph describing details of his or her contribution to the project. (1-2 pages)</w:t>
+      </w:r>
+      <w:r>
+        <w:rPr>
+          <w:rFonts w:ascii="Arial" w:hAnsi="Arial" w:cs="Arial"/>
+          <w:color w:val="111111"/>
+          <w:sz w:val="24"/>
+          <w:szCs w:val="24"/>
+        </w:rPr>
+        <w:br/>
+      </w:r>
+      <w:r>
+        <w:rPr>
+          <w:rFonts w:ascii="Arial" w:hAnsi="Arial" w:cs="Arial"/>
+          <w:color w:val="111111"/>
+          <w:sz w:val="24"/>
+          <w:szCs w:val="24"/>
+        </w:rPr>
+        <w:br/>
+      </w:r>
+      <w:r>
+        <w:rPr>
+          <w:rFonts w:ascii="Arial" w:hAnsi="Arial" w:cs="Arial"/>
+          <w:color w:val="111111"/>
+          <w:sz w:val="24"/>
+          <w:szCs w:val="24"/>
+          <w:shd w:val="clear" w:color="auto" w:fill="FFFFFF"/>
+        </w:rPr>
+        <w:t>4) Bibliography:  Provide appropriate references for all articles, websites, and all code libraries you used in your project. (1 page)</w:t>
+      </w:r>
+      <w:r>
+        <w:rPr>
+          <w:rFonts w:ascii="Arial" w:hAnsi="Arial" w:cs="Arial"/>
+          <w:color w:val="111111"/>
+          <w:sz w:val="24"/>
+          <w:szCs w:val="24"/>
+        </w:rPr>
+        <w:br/>
+      </w:r>
+      <w:r>
+        <w:rPr>
+          <w:rFonts w:ascii="Arial" w:hAnsi="Arial" w:cs="Arial"/>
+          <w:color w:val="111111"/>
+          <w:sz w:val="24"/>
+          <w:szCs w:val="24"/>
+        </w:rPr>
+        <w:br/>
+      </w:r>
+      <w:r>
+        <w:rPr>
+          <w:rFonts w:ascii="Arial" w:hAnsi="Arial" w:cs="Arial"/>
+          <w:color w:val="111111"/>
+          <w:sz w:val="24"/>
+          <w:szCs w:val="24"/>
+          <w:shd w:val="clear" w:color="auto" w:fill="FFFFFF"/>
+        </w:rPr>
+        <w:t>5) Code Appendix: Provide the code you developed for the project. You may provide a link to a public code repository. </w:t>
+      </w:r>
+    </w:p>
+    <w:p>
+      <w:pPr>
+        <w:rPr>
+          <w:rFonts w:ascii="Arial" w:hAnsi="Arial" w:cs="Arial"/>
+          <w:sz w:val="24"/>
+          <w:szCs w:val="24"/>
+        </w:rPr>
+      </w:pPr>
+    </w:p>
+    <w:p>
+      <w:pPr>
+        <w:rPr>
+          <w:rFonts w:ascii="Arial" w:hAnsi="Arial" w:cs="Arial"/>
+          <w:sz w:val="24"/>
+          <w:szCs w:val="24"/>
+        </w:rPr>
+      </w:pPr>
+    </w:p>
+    <w:p>
+      <w:pPr>
+        <w:rPr>
+          <w:rFonts w:ascii="Arial" w:hAnsi="Arial" w:cs="Arial"/>
+          <w:sz w:val="24"/>
+          <w:szCs w:val="24"/>
+        </w:rPr>
+      </w:pPr>
+    </w:p>
+    <w:p>
+      <w:pPr>
+        <w:rPr>
+          <w:rFonts w:ascii="Arial" w:hAnsi="Arial" w:cs="Arial"/>
+          <w:sz w:val="24"/>
+          <w:szCs w:val="24"/>
+        </w:rPr>
+      </w:pPr>
+    </w:p>
+    <w:p>
+      <w:pPr>
+        <w:rPr>
+          <w:rFonts w:ascii="Arial" w:hAnsi="Arial" w:cs="Arial"/>
+          <w:sz w:val="24"/>
+          <w:szCs w:val="24"/>
+        </w:rPr>
+      </w:pPr>
+    </w:p>
+    <w:p>
+      <w:pPr>
+        <w:rPr>
+          <w:rFonts w:ascii="Arial" w:hAnsi="Arial" w:cs="Arial"/>
+          <w:sz w:val="24"/>
+          <w:szCs w:val="24"/>
+        </w:rPr>
+      </w:pPr>
+    </w:p>
+    <w:p>
+      <w:pPr>
+        <w:rPr>
+          <w:rFonts w:ascii="Arial" w:hAnsi="Arial" w:cs="Arial"/>
+          <w:sz w:val="24"/>
+          <w:szCs w:val="24"/>
+        </w:rPr>
+      </w:pPr>
+      <w:r>
+        <w:rPr>
+          <w:rFonts w:ascii="Arial" w:hAnsi="Arial" w:cs="Arial"/>
+          <w:sz w:val="24"/>
+          <w:szCs w:val="24"/>
+        </w:rPr>
+        <w:br w:type="page"/>
+      </w:r>
+    </w:p>
+    <w:p>
+      <w:pPr>
+        <w:rPr>
+          <w:rFonts w:ascii="Montserrat" w:hAnsi="Montserrat"/>
+          <w:color w:val="818181"/>
+          <w:shd w:val="clear" w:color="auto" w:fill="FFFFFF"/>
+        </w:rPr>
+      </w:pPr>
+      <w:r>
+        <w:rPr>
+          <w:rFonts w:ascii="Montserrat" w:hAnsi="Montserrat"/>
+          <w:color w:val="818181"/>
+          <w:shd w:val="clear" w:color="auto" w:fill="FFFFFF"/>
+        </w:rPr>
+        <w:lastRenderedPageBreak/>
+        <w:t>I have always loved the </w:t>
+      </w:r>
+      <w:hyperlink r:id="rId5" w:tgtFrame="_blank" w:history="1">
+        <w:r>
+          <w:rPr>
+            <w:rStyle w:val="Hyperlink"/>
+            <w:rFonts w:ascii="Montserrat" w:hAnsi="Montserrat"/>
+            <w:color w:val="76CAE9"/>
+            <w:u w:val="none"/>
+            <w:shd w:val="clear" w:color="auto" w:fill="FFFFFF"/>
+          </w:rPr>
+          <w:t>Powder Game</w:t>
+        </w:r>
+      </w:hyperlink>
+      <w:r>
+        <w:rPr>
+          <w:rFonts w:ascii="Montserrat" w:hAnsi="Montserrat"/>
+          <w:color w:val="818181"/>
+          <w:shd w:val="clear" w:color="auto" w:fill="FFFFFF"/>
+        </w:rPr>
+        <w:t> and </w:t>
+      </w:r>
+      <w:hyperlink r:id="rId6" w:tgtFrame="_blank" w:history="1">
+        <w:r>
+          <w:rPr>
+            <w:rStyle w:val="Hyperlink"/>
+            <w:rFonts w:ascii="Montserrat" w:hAnsi="Montserrat"/>
+            <w:color w:val="76CAE9"/>
+            <w:u w:val="none"/>
+            <w:shd w:val="clear" w:color="auto" w:fill="FFFFFF"/>
+          </w:rPr>
+          <w:t>Langton's Ant</w:t>
+        </w:r>
+      </w:hyperlink>
+      <w:r>
+        <w:rPr>
+          <w:rFonts w:ascii="Montserrat" w:hAnsi="Montserrat"/>
+          <w:color w:val="818181"/>
+          <w:shd w:val="clear" w:color="auto" w:fill="FFFFFF"/>
+        </w:rPr>
+        <w:t xml:space="preserve"> concept so I wondered if it would be possible to combine the two. I never found the perfect engine that has </w:t>
+      </w:r>
+      <w:proofErr w:type="gramStart"/>
+      <w:r>
+        <w:rPr>
+          <w:rFonts w:ascii="Montserrat" w:hAnsi="Montserrat"/>
+          <w:color w:val="818181"/>
+          <w:shd w:val="clear" w:color="auto" w:fill="FFFFFF"/>
+        </w:rPr>
+        <w:t>an easy way</w:t>
+      </w:r>
+      <w:proofErr w:type="gramEnd"/>
+      <w:r>
+        <w:rPr>
+          <w:rFonts w:ascii="Montserrat" w:hAnsi="Montserrat"/>
+          <w:color w:val="818181"/>
+          <w:shd w:val="clear" w:color="auto" w:fill="FFFFFF"/>
+        </w:rPr>
+        <w:t xml:space="preserve"> to manipulate pixels on the screen until I started programming in python. I decided to make a test simulation.</w:t>
+      </w:r>
+      <w:r>
+        <w:rPr>
+          <w:rFonts w:ascii="Montserrat" w:hAnsi="Montserrat"/>
+          <w:color w:val="818181"/>
+        </w:rPr>
+        <w:br/>
+      </w:r>
+      <w:r>
+        <w:rPr>
+          <w:rFonts w:ascii="Montserrat" w:hAnsi="Montserrat"/>
+          <w:color w:val="818181"/>
+        </w:rPr>
+        <w:br/>
+      </w:r>
+      <w:r>
+        <w:rPr>
+          <w:rFonts w:ascii="Montserrat" w:hAnsi="Montserrat"/>
+          <w:color w:val="818181"/>
+          <w:shd w:val="clear" w:color="auto" w:fill="FFFFFF"/>
+        </w:rPr>
+        <w:t xml:space="preserve">This simulation started out as a basic proof of concept and was a way for me to learn Python and the API </w:t>
+      </w:r>
+      <w:proofErr w:type="spellStart"/>
+      <w:r>
+        <w:rPr>
+          <w:rFonts w:ascii="Montserrat" w:hAnsi="Montserrat"/>
+          <w:color w:val="818181"/>
+          <w:shd w:val="clear" w:color="auto" w:fill="FFFFFF"/>
+        </w:rPr>
+        <w:t>Pygame</w:t>
+      </w:r>
+      <w:proofErr w:type="spellEnd"/>
+      <w:r>
+        <w:rPr>
+          <w:rFonts w:ascii="Montserrat" w:hAnsi="Montserrat"/>
+          <w:color w:val="818181"/>
+          <w:shd w:val="clear" w:color="auto" w:fill="FFFFFF"/>
+        </w:rPr>
+        <w:t xml:space="preserve"> for a future class project at the end of a college semester. Overtime, I just added features here and there while I was studying in college and it began to grow into a game/simulation like program. Towards the end of the semester I was able to use my basic simulation for my final Python project! This allowed me to pour way more time into it then I had before.</w:t>
+      </w:r>
+    </w:p>
+    <w:p>
+      <w:pPr>
+        <w:rPr>
+          <w:rFonts w:ascii="Arial" w:hAnsi="Arial" w:cs="Arial"/>
+          <w:sz w:val="24"/>
+          <w:szCs w:val="24"/>
+        </w:rPr>
+      </w:pPr>
+    </w:p>
+    <w:p>
+      <w:pPr>
+        <w:rPr>
+          <w:rFonts w:ascii="Arial" w:hAnsi="Arial" w:cs="Arial"/>
+          <w:sz w:val="24"/>
+          <w:szCs w:val="24"/>
+        </w:rPr>
+      </w:pPr>
+    </w:p>
+    <w:p>
+      <w:pPr>
+        <w:rPr>
+          <w:rFonts w:ascii="Arial" w:hAnsi="Arial" w:cs="Arial"/>
+          <w:sz w:val="24"/>
+          <w:szCs w:val="24"/>
+        </w:rPr>
+      </w:pPr>
+    </w:p>
+    <w:p>
+      <w:pPr>
+        <w:rPr>
+          <w:rFonts w:ascii="Arial" w:hAnsi="Arial" w:cs="Arial"/>
+          <w:sz w:val="24"/>
+          <w:szCs w:val="24"/>
+        </w:rPr>
+      </w:pPr>
+      <w:r>
+        <w:rPr>
+          <w:rFonts w:ascii="Montserrat" w:hAnsi="Montserrat"/>
+          <w:color w:val="818181"/>
+          <w:shd w:val="clear" w:color="auto" w:fill="FFFFFF"/>
+        </w:rPr>
+        <w:t xml:space="preserve">It took many hours to create this simulation; mainly due to learning </w:t>
+      </w:r>
+      <w:proofErr w:type="spellStart"/>
+      <w:r>
+        <w:rPr>
+          <w:rFonts w:ascii="Montserrat" w:hAnsi="Montserrat"/>
+          <w:color w:val="818181"/>
+          <w:shd w:val="clear" w:color="auto" w:fill="FFFFFF"/>
+        </w:rPr>
+        <w:t>Pygame</w:t>
+      </w:r>
+      <w:proofErr w:type="spellEnd"/>
+      <w:r>
+        <w:rPr>
+          <w:rFonts w:ascii="Montserrat" w:hAnsi="Montserrat"/>
+          <w:color w:val="818181"/>
+          <w:shd w:val="clear" w:color="auto" w:fill="FFFFFF"/>
+        </w:rPr>
+        <w:t xml:space="preserve"> as I went but also </w:t>
+      </w:r>
+      <w:proofErr w:type="gramStart"/>
+      <w:r>
+        <w:rPr>
+          <w:rFonts w:ascii="Montserrat" w:hAnsi="Montserrat"/>
+          <w:color w:val="818181"/>
+          <w:shd w:val="clear" w:color="auto" w:fill="FFFFFF"/>
+        </w:rPr>
+        <w:t>due to the fact that</w:t>
+      </w:r>
+      <w:proofErr w:type="gramEnd"/>
+      <w:r>
+        <w:rPr>
+          <w:rFonts w:ascii="Montserrat" w:hAnsi="Montserrat"/>
+          <w:color w:val="818181"/>
+          <w:shd w:val="clear" w:color="auto" w:fill="FFFFFF"/>
+        </w:rPr>
+        <w:t xml:space="preserve"> I wanted to create everything from scratch (Not using 3rd party code other than </w:t>
+      </w:r>
+      <w:proofErr w:type="spellStart"/>
+      <w:r>
+        <w:rPr>
+          <w:rFonts w:ascii="Montserrat" w:hAnsi="Montserrat"/>
+          <w:color w:val="818181"/>
+          <w:shd w:val="clear" w:color="auto" w:fill="FFFFFF"/>
+        </w:rPr>
+        <w:t>Pygame</w:t>
+      </w:r>
+      <w:proofErr w:type="spellEnd"/>
+      <w:r>
+        <w:rPr>
+          <w:rFonts w:ascii="Montserrat" w:hAnsi="Montserrat"/>
+          <w:color w:val="818181"/>
+          <w:shd w:val="clear" w:color="auto" w:fill="FFFFFF"/>
+        </w:rPr>
+        <w:t xml:space="preserve">/Python APIs). This includes all the sound </w:t>
+      </w:r>
+      <w:proofErr w:type="spellStart"/>
+      <w:r>
+        <w:rPr>
+          <w:rFonts w:ascii="Montserrat" w:hAnsi="Montserrat"/>
+          <w:color w:val="818181"/>
+          <w:shd w:val="clear" w:color="auto" w:fill="FFFFFF"/>
+        </w:rPr>
+        <w:t>effects you</w:t>
+      </w:r>
+      <w:proofErr w:type="spellEnd"/>
+      <w:r>
+        <w:rPr>
+          <w:rFonts w:ascii="Montserrat" w:hAnsi="Montserrat"/>
+          <w:color w:val="818181"/>
+          <w:shd w:val="clear" w:color="auto" w:fill="FFFFFF"/>
+        </w:rPr>
+        <w:t xml:space="preserve"> hear in the game which were made using my laptop and stuff around my desk. The music was downloaded from an opensource website (Credited in game). All art was created and is owned by me.</w:t>
       </w:r>
       <w:bookmarkStart w:id="0" w:name="_GoBack"/>
       <w:bookmarkEnd w:id="0"/>
-      <w:r>
-        <w:rPr>
-          <w:rFonts w:ascii="Arial" w:hAnsi="Arial" w:cs="Arial"/>
-          <w:color w:val="111111"/>
-          <w:sz w:val="24"/>
-          <w:szCs w:val="24"/>
-          <w:shd w:val="clear" w:color="auto" w:fill="FFFFFF"/>
-        </w:rPr>
-        <w:t xml:space="preserve"> diagram or description of the structure and flow of the application. (1-2 pages)</w:t>
-      </w:r>
-      <w:r>
-        <w:rPr>
-          <w:rFonts w:ascii="Arial" w:hAnsi="Arial" w:cs="Arial"/>
-          <w:color w:val="111111"/>
-          <w:sz w:val="24"/>
-          <w:szCs w:val="24"/>
-        </w:rPr>
-        <w:br/>
-      </w:r>
-      <w:r>
-        <w:rPr>
-          <w:rFonts w:ascii="Arial" w:hAnsi="Arial" w:cs="Arial"/>
-          <w:color w:val="111111"/>
-          <w:sz w:val="24"/>
-          <w:szCs w:val="24"/>
-        </w:rPr>
-        <w:br/>
-      </w:r>
-      <w:r>
-        <w:rPr>
-          <w:rFonts w:ascii="Arial" w:hAnsi="Arial" w:cs="Arial"/>
-          <w:color w:val="111111"/>
-          <w:sz w:val="24"/>
-          <w:szCs w:val="24"/>
-          <w:shd w:val="clear" w:color="auto" w:fill="FFFFFF"/>
-        </w:rPr>
-        <w:t>2) Project Results: Include a description of what you accomplished. Include specific successes and pitfalls in your project experience. Provide specific outputs or screen shots as part of the explanation of your results. Provide suggestions for future potential improvements. (1-2 pages)</w:t>
-      </w:r>
-      <w:r>
-        <w:rPr>
-          <w:rFonts w:ascii="Arial" w:hAnsi="Arial" w:cs="Arial"/>
-          <w:color w:val="111111"/>
-          <w:sz w:val="24"/>
-          <w:szCs w:val="24"/>
-        </w:rPr>
-        <w:br/>
-      </w:r>
-      <w:r>
-        <w:rPr>
-          <w:rFonts w:ascii="Arial" w:hAnsi="Arial" w:cs="Arial"/>
-          <w:color w:val="111111"/>
-          <w:sz w:val="24"/>
-          <w:szCs w:val="24"/>
-        </w:rPr>
-        <w:br/>
-      </w:r>
-      <w:r>
-        <w:rPr>
-          <w:rFonts w:ascii="Arial" w:hAnsi="Arial" w:cs="Arial"/>
-          <w:color w:val="111111"/>
-          <w:sz w:val="24"/>
-          <w:szCs w:val="24"/>
-          <w:shd w:val="clear" w:color="auto" w:fill="FFFFFF"/>
-        </w:rPr>
-        <w:t>3) Division of Work: For those working alone, provide a clear document of work accomplished. For those working in a group, describe and summarize the individual responsibilities and individual project work accomplishments. Each team member should submit a self-assessment paragraph describing details of his or her contribution to the project</w:t>
-      </w:r>
-      <w:r>
-        <w:rPr>
-          <w:rFonts w:ascii="Arial" w:hAnsi="Arial" w:cs="Arial"/>
-          <w:color w:val="111111"/>
-          <w:sz w:val="24"/>
-          <w:szCs w:val="24"/>
-          <w:shd w:val="clear" w:color="auto" w:fill="FFFFFF"/>
-        </w:rPr>
-        <w:t xml:space="preserve">. </w:t>
-      </w:r>
-      <w:proofErr w:type="gramStart"/>
-      <w:r>
-        <w:rPr>
-          <w:rFonts w:ascii="Arial" w:hAnsi="Arial" w:cs="Arial"/>
-          <w:color w:val="111111"/>
-          <w:sz w:val="24"/>
-          <w:szCs w:val="24"/>
-          <w:shd w:val="clear" w:color="auto" w:fill="FFFFFF"/>
-        </w:rPr>
-        <w:t>(</w:t>
-      </w:r>
-      <w:proofErr w:type="gramEnd"/>
-      <w:r>
-        <w:rPr>
-          <w:rFonts w:ascii="Arial" w:hAnsi="Arial" w:cs="Arial"/>
-          <w:color w:val="111111"/>
-          <w:sz w:val="24"/>
-          <w:szCs w:val="24"/>
-          <w:shd w:val="clear" w:color="auto" w:fill="FFFFFF"/>
-        </w:rPr>
-        <w:t>1-2 pages)</w:t>
-      </w:r>
-      <w:r>
-        <w:rPr>
-          <w:rFonts w:ascii="Arial" w:hAnsi="Arial" w:cs="Arial"/>
-          <w:color w:val="111111"/>
-          <w:sz w:val="24"/>
-          <w:szCs w:val="24"/>
-        </w:rPr>
-        <w:br/>
-      </w:r>
-      <w:r>
-        <w:rPr>
-          <w:rFonts w:ascii="Arial" w:hAnsi="Arial" w:cs="Arial"/>
-          <w:color w:val="111111"/>
-          <w:sz w:val="24"/>
-          <w:szCs w:val="24"/>
-        </w:rPr>
-        <w:br/>
-      </w:r>
-      <w:r>
-        <w:rPr>
-          <w:rFonts w:ascii="Arial" w:hAnsi="Arial" w:cs="Arial"/>
-          <w:color w:val="111111"/>
-          <w:sz w:val="24"/>
-          <w:szCs w:val="24"/>
-          <w:shd w:val="clear" w:color="auto" w:fill="FFFFFF"/>
-        </w:rPr>
-        <w:t>4) Bibliography:  Provide appropriate references for all articles, websites, and all code libraries you used in your project. (1 page)</w:t>
-      </w:r>
-      <w:r>
-        <w:rPr>
-          <w:rFonts w:ascii="Arial" w:hAnsi="Arial" w:cs="Arial"/>
-          <w:color w:val="111111"/>
-          <w:sz w:val="24"/>
-          <w:szCs w:val="24"/>
-        </w:rPr>
-        <w:br/>
-      </w:r>
-      <w:r>
-        <w:rPr>
-          <w:rFonts w:ascii="Arial" w:hAnsi="Arial" w:cs="Arial"/>
-          <w:color w:val="111111"/>
-          <w:sz w:val="24"/>
-          <w:szCs w:val="24"/>
-        </w:rPr>
-        <w:br/>
-      </w:r>
-      <w:r>
-        <w:rPr>
-          <w:rFonts w:ascii="Arial" w:hAnsi="Arial" w:cs="Arial"/>
-          <w:color w:val="111111"/>
-          <w:sz w:val="24"/>
-          <w:szCs w:val="24"/>
-          <w:shd w:val="clear" w:color="auto" w:fill="FFFFFF"/>
-        </w:rPr>
-        <w:t>5) Code Appendix: Provide the code you developed for the project. You may provide a link to a public code repository. </w:t>
-      </w:r>
     </w:p>
     <w:sectPr>
       <w:pgSz w:w="12240" w:h="15840"/>
@@ -195,6 +453,103 @@
     </w:sectPr>
   </w:body>
 </w:document>
+</file>
+
+<file path=word/numbering.xml><?xml version="1.0" encoding="utf-8"?>
+<w:numbering xmlns:wpc="http://schemas.microsoft.com/office/word/2010/wordprocessingCanvas" xmlns:cx="http://schemas.microsoft.com/office/drawing/2014/chartex" xmlns:cx1="http://schemas.microsoft.com/office/drawing/2015/9/8/chartex" xmlns:cx2="http://schemas.microsoft.com/office/drawing/2015/10/21/chartex" xmlns:cx3="http://schemas.microsoft.com/office/drawing/2016/5/9/chartex" xmlns:cx4="http://schemas.microsoft.com/office/drawing/2016/5/10/chartex" xmlns:cx5="http://schemas.microsoft.com/office/drawing/2016/5/11/chartex" xmlns:cx6="http://schemas.microsoft.com/office/drawing/2016/5/12/chartex" xmlns:cx7="http://schemas.microsoft.com/office/drawing/2016/5/13/chartex" xmlns:cx8="http://schemas.microsoft.com/office/drawing/2016/5/14/chartex" xmlns:mc="http://schemas.openxmlformats.org/markup-compatibility/2006" xmlns:aink="http://schemas.microsoft.com/office/drawing/2016/ink" xmlns:am3d="http://schemas.microsoft.com/office/drawing/2017/model3d" xmlns:o="urn:schemas-microsoft-com:office:office" xmlns:r="http://schemas.openxmlformats.org/officeDocument/2006/relationships" xmlns:m="http://schemas.openxmlformats.org/officeDocument/2006/math" xmlns:v="urn:schemas-microsoft-com:vml" xmlns:wp14="http://schemas.microsoft.com/office/word/2010/wordprocessingDrawing" xmlns:wp="http://schemas.openxmlformats.org/drawingml/2006/wordprocessingDrawing" xmlns:w10="urn:schemas-microsoft-com:office:word" xmlns:w="http://schemas.openxmlformats.org/wordprocessingml/2006/main" xmlns:w14="http://schemas.microsoft.com/office/word/2010/wordml" xmlns:w15="http://schemas.microsoft.com/office/word/2012/wordml" xmlns:w16cid="http://schemas.microsoft.com/office/word/2016/wordml/cid" xmlns:w16se="http://schemas.microsoft.com/office/word/2015/wordml/symex" xmlns:wpg="http://schemas.microsoft.com/office/word/2010/wordprocessingGroup" xmlns:wpi="http://schemas.microsoft.com/office/word/2010/wordprocessingInk" xmlns:wne="http://schemas.microsoft.com/office/word/2006/wordml" xmlns:wps="http://schemas.microsoft.com/office/word/2010/wordprocessingShape" mc:Ignorable="w14 w15 w16se w16cid wp14">
+  <w:abstractNum w:abstractNumId="0" w15:restartNumberingAfterBreak="0">
+    <w:nsid w:val="1BAD7999"/>
+    <w:multiLevelType w:val="hybridMultilevel"/>
+    <w:tmpl w:val="1AC6853C"/>
+    <w:lvl w:ilvl="0" w:tplc="04090011">
+      <w:start w:val="1"/>
+      <w:numFmt w:val="decimal"/>
+      <w:lvlText w:val="%1)"/>
+      <w:lvlJc w:val="left"/>
+      <w:pPr>
+        <w:ind w:left="720" w:hanging="360"/>
+      </w:pPr>
+      <w:rPr>
+        <w:rFonts w:hint="default"/>
+      </w:rPr>
+    </w:lvl>
+    <w:lvl w:ilvl="1" w:tplc="04090019" w:tentative="1">
+      <w:start w:val="1"/>
+      <w:numFmt w:val="lowerLetter"/>
+      <w:lvlText w:val="%2."/>
+      <w:lvlJc w:val="left"/>
+      <w:pPr>
+        <w:ind w:left="1440" w:hanging="360"/>
+      </w:pPr>
+    </w:lvl>
+    <w:lvl w:ilvl="2" w:tplc="0409001B" w:tentative="1">
+      <w:start w:val="1"/>
+      <w:numFmt w:val="lowerRoman"/>
+      <w:lvlText w:val="%3."/>
+      <w:lvlJc w:val="right"/>
+      <w:pPr>
+        <w:ind w:left="2160" w:hanging="180"/>
+      </w:pPr>
+    </w:lvl>
+    <w:lvl w:ilvl="3" w:tplc="0409000F" w:tentative="1">
+      <w:start w:val="1"/>
+      <w:numFmt w:val="decimal"/>
+      <w:lvlText w:val="%4."/>
+      <w:lvlJc w:val="left"/>
+      <w:pPr>
+        <w:ind w:left="2880" w:hanging="360"/>
+      </w:pPr>
+    </w:lvl>
+    <w:lvl w:ilvl="4" w:tplc="04090019" w:tentative="1">
+      <w:start w:val="1"/>
+      <w:numFmt w:val="lowerLetter"/>
+      <w:lvlText w:val="%5."/>
+      <w:lvlJc w:val="left"/>
+      <w:pPr>
+        <w:ind w:left="3600" w:hanging="360"/>
+      </w:pPr>
+    </w:lvl>
+    <w:lvl w:ilvl="5" w:tplc="0409001B" w:tentative="1">
+      <w:start w:val="1"/>
+      <w:numFmt w:val="lowerRoman"/>
+      <w:lvlText w:val="%6."/>
+      <w:lvlJc w:val="right"/>
+      <w:pPr>
+        <w:ind w:left="4320" w:hanging="180"/>
+      </w:pPr>
+    </w:lvl>
+    <w:lvl w:ilvl="6" w:tplc="0409000F" w:tentative="1">
+      <w:start w:val="1"/>
+      <w:numFmt w:val="decimal"/>
+      <w:lvlText w:val="%7."/>
+      <w:lvlJc w:val="left"/>
+      <w:pPr>
+        <w:ind w:left="5040" w:hanging="360"/>
+      </w:pPr>
+    </w:lvl>
+    <w:lvl w:ilvl="7" w:tplc="04090019" w:tentative="1">
+      <w:start w:val="1"/>
+      <w:numFmt w:val="lowerLetter"/>
+      <w:lvlText w:val="%8."/>
+      <w:lvlJc w:val="left"/>
+      <w:pPr>
+        <w:ind w:left="5760" w:hanging="360"/>
+      </w:pPr>
+    </w:lvl>
+    <w:lvl w:ilvl="8" w:tplc="0409001B" w:tentative="1">
+      <w:start w:val="1"/>
+      <w:numFmt w:val="lowerRoman"/>
+      <w:lvlText w:val="%9."/>
+      <w:lvlJc w:val="right"/>
+      <w:pPr>
+        <w:ind w:left="6480" w:hanging="180"/>
+      </w:pPr>
+    </w:lvl>
+  </w:abstractNum>
+  <w:num w:numId="1">
+    <w:abstractNumId w:val="0"/>
+  </w:num>
+</w:numbering>
 </file>
 
 <file path=word/styles.xml><?xml version="1.0" encoding="utf-8"?>
@@ -622,6 +977,29 @@
     <w:semiHidden/>
     <w:unhideWhenUsed/>
   </w:style>
+  <w:style w:type="paragraph" w:styleId="ListParagraph">
+    <w:name w:val="List Paragraph"/>
+    <w:basedOn w:val="Normal"/>
+    <w:uiPriority w:val="34"/>
+    <w:qFormat/>
+    <w:rsid w:val="007754AA"/>
+    <w:pPr>
+      <w:ind w:left="720"/>
+      <w:contextualSpacing/>
+    </w:pPr>
+  </w:style>
+  <w:style w:type="character" w:styleId="Hyperlink">
+    <w:name w:val="Hyperlink"/>
+    <w:basedOn w:val="DefaultParagraphFont"/>
+    <w:uiPriority w:val="99"/>
+    <w:semiHidden/>
+    <w:unhideWhenUsed/>
+    <w:rsid w:val="007754AA"/>
+    <w:rPr>
+      <w:color w:val="0000FF"/>
+      <w:u w:val="single"/>
+    </w:rPr>
+  </w:style>
 </w:styles>
 </file>
 

</xml_diff>

<commit_message>
Finished documentation and fixed some code formatting
</commit_message>
<xml_diff>
--- a/Doccumentation/Report.docx
+++ b/Doccumentation/Report.docx
@@ -6,14 +6,16 @@
       <w:pPr>
         <w:rPr>
           <w:rFonts w:ascii="Arial" w:hAnsi="Arial" w:cs="Arial"/>
-          <w:color w:val="111111"/>
-          <w:sz w:val="24"/>
-          <w:szCs w:val="24"/>
-        </w:rPr>
-      </w:pPr>
-      <w:r>
-        <w:rPr>
-          <w:rFonts w:ascii="Arial" w:hAnsi="Arial" w:cs="Arial"/>
+          <w:b/>
+          <w:color w:val="111111"/>
+          <w:sz w:val="24"/>
+          <w:szCs w:val="24"/>
+        </w:rPr>
+      </w:pPr>
+      <w:r>
+        <w:rPr>
+          <w:rFonts w:ascii="Arial" w:hAnsi="Arial" w:cs="Arial"/>
+          <w:b/>
           <w:color w:val="111111"/>
           <w:sz w:val="24"/>
           <w:szCs w:val="24"/>
@@ -36,27 +38,47 @@
           <w:color w:val="111111"/>
           <w:sz w:val="24"/>
           <w:szCs w:val="24"/>
-        </w:rPr>
-        <w:t>Title: Ant Simulation</w:t>
-      </w:r>
-    </w:p>
-    <w:p>
-      <w:pPr>
-        <w:rPr>
-          <w:rFonts w:ascii="Arial" w:hAnsi="Arial" w:cs="Arial"/>
-          <w:color w:val="111111"/>
-          <w:sz w:val="24"/>
-          <w:szCs w:val="24"/>
-        </w:rPr>
-      </w:pPr>
-      <w:r>
-        <w:rPr>
-          <w:rFonts w:ascii="Arial" w:hAnsi="Arial" w:cs="Arial"/>
-          <w:color w:val="111111"/>
-          <w:sz w:val="24"/>
-          <w:szCs w:val="24"/>
-        </w:rPr>
-        <w:t>Group Members: John Wiesner</w:t>
+          <w:u w:val="single"/>
+        </w:rPr>
+        <w:t>Title:</w:t>
+      </w:r>
+      <w:r>
+        <w:rPr>
+          <w:rFonts w:ascii="Arial" w:hAnsi="Arial" w:cs="Arial"/>
+          <w:color w:val="111111"/>
+          <w:sz w:val="24"/>
+          <w:szCs w:val="24"/>
+        </w:rPr>
+        <w:t xml:space="preserve"> Ant Simulation</w:t>
+      </w:r>
+    </w:p>
+    <w:p>
+      <w:pPr>
+        <w:rPr>
+          <w:rFonts w:ascii="Arial" w:hAnsi="Arial" w:cs="Arial"/>
+          <w:color w:val="111111"/>
+          <w:sz w:val="24"/>
+          <w:szCs w:val="24"/>
+        </w:rPr>
+      </w:pPr>
+      <w:r>
+        <w:rPr>
+          <w:rFonts w:ascii="Arial" w:hAnsi="Arial" w:cs="Arial"/>
+          <w:color w:val="111111"/>
+          <w:sz w:val="24"/>
+          <w:szCs w:val="24"/>
+          <w:u w:val="single"/>
+        </w:rPr>
+        <w:t>Group Members</w:t>
+      </w:r>
+      <w:r>
+        <w:rPr>
+          <w:rFonts w:ascii="Arial" w:hAnsi="Arial" w:cs="Arial"/>
+          <w:color w:val="111111"/>
+          <w:sz w:val="24"/>
+          <w:szCs w:val="24"/>
+        </w:rPr>
+        <w:t>: John Wiesner</w:t>
       </w:r>
     </w:p>
     <w:p>
@@ -105,7 +127,18 @@
           <w:sz w:val="24"/>
           <w:szCs w:val="24"/>
         </w:rPr>
-        <w:t>Many hours have gone into this project and in return a fully fleshed out game with a downloadable executable was produced. This project is based on the concept of Langton’s Ants: if an ant was the size of a pixel, the ant would turn and move left/right dependent on what color pixel it was on. This creates a pattern like path on a screen. Taking the interactive pixel elements from a game called The Powder Game and merging them with the Langton’s Ant concept I developed the game/simulation that is presented in this documentation.</w:t>
+        <w:t xml:space="preserve">Many hours have gone </w:t>
+      </w:r>
+      <w:bookmarkStart w:id="0" w:name="_GoBack"/>
+      <w:bookmarkEnd w:id="0"/>
+      <w:r>
+        <w:rPr>
+          <w:rFonts w:ascii="Arial" w:hAnsi="Arial" w:cs="Arial"/>
+          <w:color w:val="111111"/>
+          <w:sz w:val="24"/>
+          <w:szCs w:val="24"/>
+        </w:rPr>
+        <w:t>into this project and in return a fully fleshed out game with a downloadable executable was produced. This project is based on the concept of Langton’s Ants: if an ant was the size of a pixel, the ant would turn and move left/right dependent on what color pixel it was on. This creates a pattern like path on a screen. Taking the interactive pixel elements from a game called The Powder Game and merging them with the Langton’s Ant concept I developed the game/simulation that is presented in this documentation.</w:t>
       </w:r>
     </w:p>
     <w:p>
@@ -947,8 +980,6 @@
         </w:rPr>
         <w:t>hopefully</w:t>
       </w:r>
-      <w:bookmarkStart w:id="0" w:name="_GoBack"/>
-      <w:bookmarkEnd w:id="0"/>
       <w:r>
         <w:rPr>
           <w:rFonts w:ascii="Arial" w:hAnsi="Arial" w:cs="Arial"/>
@@ -978,13 +1009,94 @@
           <w:szCs w:val="24"/>
         </w:rPr>
       </w:pPr>
-      <w:r>
-        <w:rPr>
-          <w:rFonts w:ascii="Arial" w:hAnsi="Arial" w:cs="Arial"/>
-          <w:color w:val="111111"/>
-          <w:sz w:val="24"/>
-          <w:szCs w:val="24"/>
-        </w:rPr>
+    </w:p>
+    <w:p>
+      <w:pPr>
+        <w:rPr>
+          <w:rFonts w:ascii="Arial" w:hAnsi="Arial" w:cs="Arial"/>
+          <w:color w:val="111111"/>
+          <w:sz w:val="24"/>
+          <w:szCs w:val="24"/>
+        </w:rPr>
+      </w:pPr>
+    </w:p>
+    <w:p>
+      <w:pPr>
+        <w:rPr>
+          <w:rFonts w:ascii="Arial" w:hAnsi="Arial" w:cs="Arial"/>
+          <w:color w:val="111111"/>
+          <w:sz w:val="24"/>
+          <w:szCs w:val="24"/>
+        </w:rPr>
+      </w:pPr>
+    </w:p>
+    <w:p>
+      <w:pPr>
+        <w:rPr>
+          <w:rFonts w:ascii="Arial" w:hAnsi="Arial" w:cs="Arial"/>
+          <w:color w:val="111111"/>
+          <w:sz w:val="24"/>
+          <w:szCs w:val="24"/>
+        </w:rPr>
+      </w:pPr>
+    </w:p>
+    <w:p>
+      <w:pPr>
+        <w:rPr>
+          <w:rFonts w:ascii="Arial" w:hAnsi="Arial" w:cs="Arial"/>
+          <w:color w:val="111111"/>
+          <w:sz w:val="24"/>
+          <w:szCs w:val="24"/>
+        </w:rPr>
+      </w:pPr>
+    </w:p>
+    <w:p>
+      <w:pPr>
+        <w:rPr>
+          <w:rFonts w:ascii="Arial" w:hAnsi="Arial" w:cs="Arial"/>
+          <w:color w:val="111111"/>
+          <w:sz w:val="24"/>
+          <w:szCs w:val="24"/>
+        </w:rPr>
+      </w:pPr>
+    </w:p>
+    <w:p>
+      <w:pPr>
+        <w:rPr>
+          <w:rFonts w:ascii="Arial" w:hAnsi="Arial" w:cs="Arial"/>
+          <w:color w:val="111111"/>
+          <w:sz w:val="24"/>
+          <w:szCs w:val="24"/>
+        </w:rPr>
+      </w:pPr>
+    </w:p>
+    <w:p>
+      <w:pPr>
+        <w:rPr>
+          <w:rFonts w:ascii="Arial" w:hAnsi="Arial" w:cs="Arial"/>
+          <w:color w:val="111111"/>
+          <w:sz w:val="24"/>
+          <w:szCs w:val="24"/>
+        </w:rPr>
+      </w:pPr>
+    </w:p>
+    <w:p>
+      <w:pPr>
+        <w:rPr>
+          <w:rFonts w:ascii="Arial" w:hAnsi="Arial" w:cs="Arial"/>
+          <w:color w:val="111111"/>
+          <w:sz w:val="24"/>
+          <w:szCs w:val="24"/>
+        </w:rPr>
+      </w:pPr>
+      <w:r>
+        <w:rPr>
+          <w:rFonts w:ascii="Arial" w:hAnsi="Arial" w:cs="Arial"/>
+          <w:color w:val="111111"/>
+          <w:sz w:val="24"/>
+          <w:szCs w:val="24"/>
+        </w:rPr>
+        <w:lastRenderedPageBreak/>
         <w:t>High</w:t>
       </w:r>
       <w:r>
@@ -1026,22 +1138,69 @@
     </w:p>
     <w:p>
       <w:pPr>
-        <w:ind w:firstLine="720"/>
-        <w:rPr>
-          <w:rFonts w:ascii="Arial" w:hAnsi="Arial" w:cs="Arial"/>
-          <w:color w:val="111111"/>
-          <w:sz w:val="24"/>
-          <w:szCs w:val="24"/>
-        </w:rPr>
-      </w:pPr>
-      <w:r>
-        <w:rPr>
-          <w:rFonts w:ascii="Arial" w:hAnsi="Arial" w:cs="Arial"/>
-          <w:color w:val="111111"/>
-          <w:sz w:val="24"/>
-          <w:szCs w:val="24"/>
-        </w:rPr>
-        <w:t>Diagram here</w:t>
+        <w:rPr>
+          <w:rFonts w:ascii="Arial" w:hAnsi="Arial" w:cs="Arial"/>
+          <w:color w:val="111111"/>
+          <w:sz w:val="24"/>
+          <w:szCs w:val="24"/>
+        </w:rPr>
+      </w:pPr>
+      <w:r>
+        <w:rPr>
+          <w:rFonts w:ascii="Arial" w:hAnsi="Arial" w:cs="Arial"/>
+          <w:noProof/>
+          <w:color w:val="111111"/>
+          <w:sz w:val="24"/>
+          <w:szCs w:val="24"/>
+        </w:rPr>
+        <w:drawing>
+          <wp:inline distT="0" distB="0" distL="0" distR="0" wp14:anchorId="027844BA" wp14:editId="1A7B1FEF">
+            <wp:extent cx="3771900" cy="4213574"/>
+            <wp:effectExtent l="0" t="0" r="0" b="0"/>
+            <wp:docPr id="6" name="Picture 6"/>
+            <wp:cNvGraphicFramePr>
+              <a:graphicFrameLocks xmlns:a="http://schemas.openxmlformats.org/drawingml/2006/main" noChangeAspect="1"/>
+            </wp:cNvGraphicFramePr>
+            <a:graphic xmlns:a="http://schemas.openxmlformats.org/drawingml/2006/main">
+              <a:graphicData uri="http://schemas.openxmlformats.org/drawingml/2006/picture">
+                <pic:pic xmlns:pic="http://schemas.openxmlformats.org/drawingml/2006/picture">
+                  <pic:nvPicPr>
+                    <pic:cNvPr id="0" name="Picture 1"/>
+                    <pic:cNvPicPr>
+                      <a:picLocks noChangeAspect="1" noChangeArrowheads="1"/>
+                    </pic:cNvPicPr>
+                  </pic:nvPicPr>
+                  <pic:blipFill>
+                    <a:blip r:embed="rId8">
+                      <a:extLst>
+                        <a:ext uri="{28A0092B-C50C-407E-A947-70E740481C1C}">
+                          <a14:useLocalDpi xmlns:a14="http://schemas.microsoft.com/office/drawing/2010/main" val="0"/>
+                        </a:ext>
+                      </a:extLst>
+                    </a:blip>
+                    <a:srcRect/>
+                    <a:stretch>
+                      <a:fillRect/>
+                    </a:stretch>
+                  </pic:blipFill>
+                  <pic:spPr bwMode="auto">
+                    <a:xfrm>
+                      <a:off x="0" y="0"/>
+                      <a:ext cx="3810495" cy="4256689"/>
+                    </a:xfrm>
+                    <a:prstGeom prst="rect">
+                      <a:avLst/>
+                    </a:prstGeom>
+                    <a:noFill/>
+                    <a:ln>
+                      <a:noFill/>
+                    </a:ln>
+                  </pic:spPr>
+                </pic:pic>
+              </a:graphicData>
+            </a:graphic>
+          </wp:inline>
+        </w:drawing>
       </w:r>
     </w:p>
     <w:p>
@@ -1163,17 +1322,25 @@
           <w:sz w:val="24"/>
           <w:szCs w:val="24"/>
         </w:rPr>
-        <w:t xml:space="preserve"> I broke all my code into modules because having ___ lines of code all in </w:t>
-      </w:r>
-      <w:r>
-        <w:rPr>
-          <w:rFonts w:ascii="Arial" w:hAnsi="Arial" w:cs="Arial"/>
-          <w:color w:val="111111"/>
-          <w:sz w:val="24"/>
-          <w:szCs w:val="24"/>
-        </w:rPr>
-        <w:lastRenderedPageBreak/>
-        <w:t>one file is not programing best practices. This also allows me to use the modules I created in other future projects increasing portability and scalability.</w:t>
+        <w:t xml:space="preserve"> I broke all my code into modules because having </w:t>
+      </w:r>
+      <w:r>
+        <w:rPr>
+          <w:rFonts w:ascii="Arial" w:hAnsi="Arial" w:cs="Arial"/>
+          <w:color w:val="111111"/>
+          <w:sz w:val="24"/>
+          <w:szCs w:val="24"/>
+        </w:rPr>
+        <w:t>2,500</w:t>
+      </w:r>
+      <w:r>
+        <w:rPr>
+          <w:rFonts w:ascii="Arial" w:hAnsi="Arial" w:cs="Arial"/>
+          <w:color w:val="111111"/>
+          <w:sz w:val="24"/>
+          <w:szCs w:val="24"/>
+        </w:rPr>
+        <w:t xml:space="preserve"> lines of code all in one file is not programing best practices. This also allows me to use the modules I created in other future projects increasing portability and scalability.</w:t>
       </w:r>
     </w:p>
     <w:p>
@@ -1307,6 +1474,7 @@
           <w:sz w:val="24"/>
           <w:szCs w:val="24"/>
         </w:rPr>
+        <w:lastRenderedPageBreak/>
         <w:t>Colors.py</w:t>
       </w:r>
       <w:r>
@@ -1669,7 +1837,63 @@
           <w:sz w:val="24"/>
           <w:szCs w:val="24"/>
         </w:rPr>
-        <w:t xml:space="preserve">Another class that took a while to create was the Ant.py script. All ants derive from a base class that has functions like: get/set pos, move types, and a basic update </w:t>
+        <w:t xml:space="preserve">Another class that took a while to create was the Ant.py script. All ants derive from a base class that has functions like: get/set pos, move types, and a basic update function. Since all the ants have different properties each ant update loop had to be written and changed to create these effects. The longest update loop is the Zombie ant because it must check which ant’s path it is on and correspondly turn into that type of ant a second later. </w:t>
+      </w:r>
+      <w:r>
+        <w:rPr>
+          <w:rFonts w:ascii="Arial" w:hAnsi="Arial" w:cs="Arial"/>
+          <w:color w:val="111111"/>
+          <w:sz w:val="24"/>
+          <w:szCs w:val="24"/>
+        </w:rPr>
+        <w:t>(All ant properties are documented in the code</w:t>
+      </w:r>
+      <w:r>
+        <w:rPr>
+          <w:rFonts w:ascii="Arial" w:hAnsi="Arial" w:cs="Arial"/>
+          <w:color w:val="111111"/>
+          <w:sz w:val="24"/>
+          <w:szCs w:val="24"/>
+        </w:rPr>
+        <w:t xml:space="preserve"> under each ant class type</w:t>
+      </w:r>
+      <w:r>
+        <w:rPr>
+          <w:rFonts w:ascii="Arial" w:hAnsi="Arial" w:cs="Arial"/>
+          <w:color w:val="111111"/>
+          <w:sz w:val="24"/>
+          <w:szCs w:val="24"/>
+        </w:rPr>
+        <w:t>)</w:t>
+      </w:r>
+      <w:r>
+        <w:rPr>
+          <w:rFonts w:ascii="Arial" w:hAnsi="Arial" w:cs="Arial"/>
+          <w:color w:val="111111"/>
+          <w:sz w:val="24"/>
+          <w:szCs w:val="24"/>
+        </w:rPr>
+        <w:t>.</w:t>
+      </w:r>
+    </w:p>
+    <w:p>
+      <w:pPr>
+        <w:ind w:firstLine="720"/>
+        <w:rPr>
+          <w:rFonts w:ascii="Arial" w:hAnsi="Arial" w:cs="Arial"/>
+          <w:color w:val="111111"/>
+          <w:sz w:val="24"/>
+          <w:szCs w:val="24"/>
+        </w:rPr>
+      </w:pPr>
+      <w:r>
+        <w:rPr>
+          <w:rFonts w:ascii="Arial" w:hAnsi="Arial" w:cs="Arial"/>
+          <w:color w:val="111111"/>
+          <w:sz w:val="24"/>
+          <w:szCs w:val="24"/>
+        </w:rPr>
+        <w:t xml:space="preserve">Another problem that I ran into many times was the game was slowing down to much. My simulation must run as fast as possible and the base line for my game is about 10,000 fps. This allows the ants to move every pixel and calculate each step in real time. Whenever a portion of the Pygame screen is updated it increases the </w:t>
       </w:r>
       <w:r>
         <w:rPr>
@@ -1679,63 +1903,7 @@
           <w:szCs w:val="24"/>
         </w:rPr>
         <w:lastRenderedPageBreak/>
-        <w:t xml:space="preserve">function. Since all the ants have different properties each ant update loop had to be written and changed to create these effects. The longest update loop is the Zombie ant because it must check which ant’s path it is on and correspondly turn into that type of ant a second later. </w:t>
-      </w:r>
-      <w:r>
-        <w:rPr>
-          <w:rFonts w:ascii="Arial" w:hAnsi="Arial" w:cs="Arial"/>
-          <w:color w:val="111111"/>
-          <w:sz w:val="24"/>
-          <w:szCs w:val="24"/>
-        </w:rPr>
-        <w:t>(All ant properties are documented in the code</w:t>
-      </w:r>
-      <w:r>
-        <w:rPr>
-          <w:rFonts w:ascii="Arial" w:hAnsi="Arial" w:cs="Arial"/>
-          <w:color w:val="111111"/>
-          <w:sz w:val="24"/>
-          <w:szCs w:val="24"/>
-        </w:rPr>
-        <w:t xml:space="preserve"> under each ant class type</w:t>
-      </w:r>
-      <w:r>
-        <w:rPr>
-          <w:rFonts w:ascii="Arial" w:hAnsi="Arial" w:cs="Arial"/>
-          <w:color w:val="111111"/>
-          <w:sz w:val="24"/>
-          <w:szCs w:val="24"/>
-        </w:rPr>
-        <w:t>)</w:t>
-      </w:r>
-      <w:r>
-        <w:rPr>
-          <w:rFonts w:ascii="Arial" w:hAnsi="Arial" w:cs="Arial"/>
-          <w:color w:val="111111"/>
-          <w:sz w:val="24"/>
-          <w:szCs w:val="24"/>
-        </w:rPr>
-        <w:t>.</w:t>
-      </w:r>
-    </w:p>
-    <w:p>
-      <w:pPr>
-        <w:ind w:firstLine="720"/>
-        <w:rPr>
-          <w:rFonts w:ascii="Arial" w:hAnsi="Arial" w:cs="Arial"/>
-          <w:color w:val="111111"/>
-          <w:sz w:val="24"/>
-          <w:szCs w:val="24"/>
-        </w:rPr>
-      </w:pPr>
-      <w:r>
-        <w:rPr>
-          <w:rFonts w:ascii="Arial" w:hAnsi="Arial" w:cs="Arial"/>
-          <w:color w:val="111111"/>
-          <w:sz w:val="24"/>
-          <w:szCs w:val="24"/>
-        </w:rPr>
-        <w:t>Another problem that I ran into many times was the game was slowing down to much. My simulation must run as fast as possible and the base line for my game is about 10,000 fps. This allows the ants to move every pixel and calculate each step in real time. Whenever a portion of the Pygame screen is updated it increases the computation time drastically slowing down the simulation. To prevent this</w:t>
+        <w:t>computation time drastically slowing down the simulation. To prevent this</w:t>
       </w:r>
       <w:r>
         <w:rPr>
@@ -1818,6 +1986,15 @@
           <w:szCs w:val="24"/>
         </w:rPr>
         <w:t xml:space="preserve"> </w:t>
+      </w:r>
+      <w:r>
+        <w:rPr>
+          <w:rFonts w:ascii="Arial" w:hAnsi="Arial" w:cs="Arial"/>
+          <w:color w:val="111111"/>
+          <w:sz w:val="24"/>
+          <w:szCs w:val="24"/>
+        </w:rPr>
+        <w:t>Note: I did not make the 3 tacks of music in the game though.</w:t>
       </w:r>
     </w:p>
     <w:p>
@@ -1849,7 +2026,7 @@
                     <pic:cNvPicPr/>
                   </pic:nvPicPr>
                   <pic:blipFill>
-                    <a:blip r:embed="rId8"/>
+                    <a:blip r:embed="rId9"/>
                     <a:stretch>
                       <a:fillRect/>
                     </a:stretch>
@@ -1882,105 +2059,133 @@
       <w:r>
         <w:rPr>
           <w:rFonts w:ascii="Arial" w:hAnsi="Arial" w:cs="Arial"/>
+          <w:i/>
+          <w:color w:val="111111"/>
+          <w:sz w:val="24"/>
+          <w:szCs w:val="24"/>
+        </w:rPr>
+        <w:t>Image above</w:t>
+      </w:r>
+      <w:r>
+        <w:rPr>
+          <w:rFonts w:ascii="Arial" w:hAnsi="Arial" w:cs="Arial"/>
+          <w:color w:val="111111"/>
+          <w:sz w:val="24"/>
+          <w:szCs w:val="24"/>
+        </w:rPr>
+        <w:t xml:space="preserve">:(How </w:t>
+      </w:r>
+      <w:r>
+        <w:rPr>
+          <w:rFonts w:ascii="Arial" w:hAnsi="Arial" w:cs="Arial"/>
+          <w:color w:val="111111"/>
+          <w:sz w:val="24"/>
+          <w:szCs w:val="24"/>
+        </w:rPr>
+        <w:t>button image</w:t>
+      </w:r>
+      <w:r>
+        <w:rPr>
+          <w:rFonts w:ascii="Arial" w:hAnsi="Arial" w:cs="Arial"/>
+          <w:color w:val="111111"/>
+          <w:sz w:val="24"/>
+          <w:szCs w:val="24"/>
+        </w:rPr>
+        <w:t xml:space="preserve"> paths are dynamically generated in</w:t>
+      </w:r>
+      <w:r>
+        <w:rPr>
+          <w:rFonts w:ascii="Arial" w:hAnsi="Arial" w:cs="Arial"/>
+          <w:color w:val="111111"/>
+          <w:sz w:val="24"/>
+          <w:szCs w:val="24"/>
+        </w:rPr>
+        <w:t xml:space="preserve"> </w:t>
+      </w:r>
+      <w:r>
+        <w:rPr>
+          <w:rFonts w:ascii="Arial" w:hAnsi="Arial" w:cs="Arial"/>
+          <w:color w:val="111111"/>
+          <w:sz w:val="24"/>
+          <w:szCs w:val="24"/>
+        </w:rPr>
+        <w:t>ImageManager.py)</w:t>
+      </w:r>
+    </w:p>
+    <w:p>
+      <w:pPr>
+        <w:rPr>
+          <w:rFonts w:ascii="Arial" w:hAnsi="Arial" w:cs="Arial"/>
+          <w:color w:val="111111"/>
+          <w:sz w:val="24"/>
+          <w:szCs w:val="24"/>
+        </w:rPr>
+      </w:pPr>
+    </w:p>
+    <w:p>
+      <w:pPr>
+        <w:rPr>
+          <w:rFonts w:ascii="Arial" w:hAnsi="Arial" w:cs="Arial"/>
+          <w:color w:val="111111"/>
+          <w:sz w:val="24"/>
+          <w:szCs w:val="24"/>
+        </w:rPr>
+      </w:pPr>
+      <w:r>
+        <w:rPr>
+          <w:rFonts w:ascii="Arial" w:hAnsi="Arial" w:cs="Arial"/>
+          <w:color w:val="111111"/>
+          <w:sz w:val="24"/>
+          <w:szCs w:val="24"/>
+        </w:rPr>
+        <w:t xml:space="preserve">One last success was the way I was able to let the user control the volume of the game sound and music. This took a while and every sound had to be </w:t>
+      </w:r>
+      <w:r>
+        <w:rPr>
+          <w:rFonts w:ascii="Arial" w:hAnsi="Arial" w:cs="Arial"/>
+          <w:color w:val="111111"/>
+          <w:sz w:val="24"/>
+          <w:szCs w:val="24"/>
+        </w:rPr>
+        <w:t xml:space="preserve">created, exported, and </w:t>
+      </w:r>
+      <w:r>
+        <w:rPr>
+          <w:rFonts w:ascii="Arial" w:hAnsi="Arial" w:cs="Arial"/>
+          <w:color w:val="111111"/>
+          <w:sz w:val="24"/>
+          <w:szCs w:val="24"/>
+        </w:rPr>
+        <w:t>loaded by hand into a list (Located at the top of AntSimulation.py)</w:t>
+      </w:r>
+      <w:r>
+        <w:rPr>
+          <w:rFonts w:ascii="Arial" w:hAnsi="Arial" w:cs="Arial"/>
+          <w:color w:val="111111"/>
+          <w:sz w:val="24"/>
+          <w:szCs w:val="24"/>
+        </w:rPr>
+        <w:t>. Below is a screenshot of the volume buttons:</w:t>
+      </w:r>
+    </w:p>
+    <w:p>
+      <w:pPr>
+        <w:rPr>
+          <w:rFonts w:ascii="Arial" w:hAnsi="Arial" w:cs="Arial"/>
+          <w:color w:val="111111"/>
+          <w:sz w:val="24"/>
+          <w:szCs w:val="24"/>
+        </w:rPr>
+      </w:pPr>
+      <w:r>
+        <w:rPr>
+          <w:rFonts w:ascii="Arial" w:hAnsi="Arial" w:cs="Arial"/>
+          <w:noProof/>
           <w:color w:val="111111"/>
           <w:sz w:val="24"/>
           <w:szCs w:val="24"/>
         </w:rPr>
         <w:lastRenderedPageBreak/>
-        <w:t>Image above: (</w:t>
-      </w:r>
-      <w:r>
-        <w:rPr>
-          <w:rFonts w:ascii="Arial" w:hAnsi="Arial" w:cs="Arial"/>
-          <w:color w:val="111111"/>
-          <w:sz w:val="24"/>
-          <w:szCs w:val="24"/>
-        </w:rPr>
-        <w:t>How image paths are dynamically generated in ImageManager.py</w:t>
-      </w:r>
-      <w:r>
-        <w:rPr>
-          <w:rFonts w:ascii="Arial" w:hAnsi="Arial" w:cs="Arial"/>
-          <w:color w:val="111111"/>
-          <w:sz w:val="24"/>
-          <w:szCs w:val="24"/>
-        </w:rPr>
-        <w:t>)</w:t>
-      </w:r>
-    </w:p>
-    <w:p>
-      <w:pPr>
-        <w:rPr>
-          <w:rFonts w:ascii="Arial" w:hAnsi="Arial" w:cs="Arial"/>
-          <w:color w:val="111111"/>
-          <w:sz w:val="24"/>
-          <w:szCs w:val="24"/>
-        </w:rPr>
-      </w:pPr>
-    </w:p>
-    <w:p>
-      <w:pPr>
-        <w:rPr>
-          <w:rFonts w:ascii="Arial" w:hAnsi="Arial" w:cs="Arial"/>
-          <w:color w:val="111111"/>
-          <w:sz w:val="24"/>
-          <w:szCs w:val="24"/>
-        </w:rPr>
-      </w:pPr>
-      <w:r>
-        <w:rPr>
-          <w:rFonts w:ascii="Arial" w:hAnsi="Arial" w:cs="Arial"/>
-          <w:color w:val="111111"/>
-          <w:sz w:val="24"/>
-          <w:szCs w:val="24"/>
-        </w:rPr>
-        <w:t xml:space="preserve">One last success was the way I was able to let the user control the volume of the game sound and music. This took a while and every sound had to be </w:t>
-      </w:r>
-      <w:r>
-        <w:rPr>
-          <w:rFonts w:ascii="Arial" w:hAnsi="Arial" w:cs="Arial"/>
-          <w:color w:val="111111"/>
-          <w:sz w:val="24"/>
-          <w:szCs w:val="24"/>
-        </w:rPr>
-        <w:t xml:space="preserve">created, exported, and </w:t>
-      </w:r>
-      <w:r>
-        <w:rPr>
-          <w:rFonts w:ascii="Arial" w:hAnsi="Arial" w:cs="Arial"/>
-          <w:color w:val="111111"/>
-          <w:sz w:val="24"/>
-          <w:szCs w:val="24"/>
-        </w:rPr>
-        <w:t>loaded by hand into a list (Located at the top of AntSimulation.py)</w:t>
-      </w:r>
-      <w:r>
-        <w:rPr>
-          <w:rFonts w:ascii="Arial" w:hAnsi="Arial" w:cs="Arial"/>
-          <w:color w:val="111111"/>
-          <w:sz w:val="24"/>
-          <w:szCs w:val="24"/>
-        </w:rPr>
-        <w:t>. Below is a screenshot of the volume buttons:</w:t>
-      </w:r>
-    </w:p>
-    <w:p>
-      <w:pPr>
-        <w:rPr>
-          <w:rFonts w:ascii="Arial" w:hAnsi="Arial" w:cs="Arial"/>
-          <w:color w:val="111111"/>
-          <w:sz w:val="24"/>
-          <w:szCs w:val="24"/>
-        </w:rPr>
-      </w:pPr>
-      <w:r>
-        <w:rPr>
-          <w:rFonts w:ascii="Arial" w:hAnsi="Arial" w:cs="Arial"/>
-          <w:noProof/>
-          <w:color w:val="111111"/>
-          <w:sz w:val="24"/>
-          <w:szCs w:val="24"/>
-        </w:rPr>
         <w:drawing>
           <wp:inline distT="0" distB="0" distL="0" distR="0" wp14:anchorId="59FBD2B3" wp14:editId="587FE168">
             <wp:extent cx="5524500" cy="4134510"/>
@@ -1999,7 +2204,7 @@
                     </pic:cNvPicPr>
                   </pic:nvPicPr>
                   <pic:blipFill>
-                    <a:blip r:embed="rId9">
+                    <a:blip r:embed="rId10">
                       <a:extLst>
                         <a:ext uri="{28A0092B-C50C-407E-A947-70E740481C1C}">
                           <a14:useLocalDpi xmlns:a14="http://schemas.microsoft.com/office/drawing/2010/main" val="0"/>
@@ -2125,64 +2330,115 @@
           <w:sz w:val="24"/>
           <w:szCs w:val="24"/>
         </w:rPr>
+        <w:t>Division of Work:</w:t>
+      </w:r>
+    </w:p>
+    <w:p>
+      <w:pPr>
+        <w:rPr>
+          <w:rFonts w:ascii="Arial" w:hAnsi="Arial" w:cs="Arial"/>
+          <w:color w:val="111111"/>
+          <w:sz w:val="24"/>
+          <w:szCs w:val="24"/>
+        </w:rPr>
+      </w:pPr>
+      <w:r>
+        <w:rPr>
+          <w:rFonts w:ascii="Arial" w:hAnsi="Arial" w:cs="Arial"/>
+          <w:color w:val="111111"/>
+          <w:sz w:val="24"/>
+          <w:szCs w:val="24"/>
+        </w:rPr>
+        <w:t xml:space="preserve">Even though I </w:t>
+      </w:r>
+      <w:r>
+        <w:rPr>
+          <w:rFonts w:ascii="Arial" w:hAnsi="Arial" w:cs="Arial"/>
+          <w:color w:val="111111"/>
+          <w:sz w:val="24"/>
+          <w:szCs w:val="24"/>
+        </w:rPr>
+        <w:t>worked alone I still divided the project into phases</w:t>
+      </w:r>
+      <w:r>
+        <w:rPr>
+          <w:rFonts w:ascii="Arial" w:hAnsi="Arial" w:cs="Arial"/>
+          <w:color w:val="111111"/>
+          <w:sz w:val="24"/>
+          <w:szCs w:val="24"/>
+        </w:rPr>
+        <w:t>:</w:t>
+      </w:r>
+    </w:p>
+    <w:p>
+      <w:pPr>
+        <w:rPr>
+          <w:rFonts w:ascii="Arial" w:hAnsi="Arial" w:cs="Arial"/>
+          <w:color w:val="111111"/>
+          <w:sz w:val="24"/>
+          <w:szCs w:val="24"/>
+          <w:u w:val="single"/>
+        </w:rPr>
+      </w:pPr>
+      <w:r>
+        <w:rPr>
+          <w:rFonts w:ascii="Arial" w:hAnsi="Arial" w:cs="Arial"/>
+          <w:color w:val="111111"/>
+          <w:sz w:val="24"/>
+          <w:szCs w:val="24"/>
+          <w:u w:val="single"/>
+        </w:rPr>
+        <w:t>Phase 1:</w:t>
+      </w:r>
+    </w:p>
+    <w:p>
+      <w:pPr>
+        <w:rPr>
+          <w:rFonts w:ascii="Arial" w:hAnsi="Arial" w:cs="Arial"/>
+          <w:color w:val="111111"/>
+          <w:sz w:val="24"/>
+          <w:szCs w:val="24"/>
+        </w:rPr>
+      </w:pPr>
+      <w:r>
+        <w:rPr>
+          <w:rFonts w:ascii="Arial" w:hAnsi="Arial" w:cs="Arial"/>
+          <w:color w:val="111111"/>
+          <w:sz w:val="24"/>
+          <w:szCs w:val="24"/>
+        </w:rPr>
+        <w:tab/>
+      </w:r>
+      <w:r>
+        <w:rPr>
+          <w:rFonts w:ascii="Arial" w:hAnsi="Arial" w:cs="Arial"/>
+          <w:color w:val="111111"/>
+          <w:sz w:val="24"/>
+          <w:szCs w:val="24"/>
+        </w:rPr>
+        <w:t>Create a design on what the game should look like and what the game should feel like. This is thinking about what the user experience would be if certain features would be included.</w:t>
+      </w:r>
+    </w:p>
+    <w:p>
+      <w:pPr>
+        <w:rPr>
+          <w:rFonts w:ascii="Arial" w:hAnsi="Arial" w:cs="Arial"/>
+          <w:color w:val="111111"/>
+          <w:sz w:val="24"/>
+          <w:szCs w:val="24"/>
+          <w:u w:val="single"/>
+        </w:rPr>
+      </w:pPr>
+      <w:r>
+        <w:rPr>
+          <w:rFonts w:ascii="Arial" w:hAnsi="Arial" w:cs="Arial"/>
+          <w:color w:val="111111"/>
+          <w:sz w:val="24"/>
+          <w:szCs w:val="24"/>
+          <w:u w:val="single"/>
+        </w:rPr>
         <w:lastRenderedPageBreak/>
-        <w:t>Division of Work:</w:t>
-      </w:r>
-    </w:p>
-    <w:p>
-      <w:pPr>
-        <w:rPr>
-          <w:rFonts w:ascii="Arial" w:hAnsi="Arial" w:cs="Arial"/>
-          <w:color w:val="111111"/>
-          <w:sz w:val="24"/>
-          <w:szCs w:val="24"/>
-        </w:rPr>
-      </w:pPr>
-      <w:r>
-        <w:rPr>
-          <w:rFonts w:ascii="Arial" w:hAnsi="Arial" w:cs="Arial"/>
-          <w:color w:val="111111"/>
-          <w:sz w:val="24"/>
-          <w:szCs w:val="24"/>
-        </w:rPr>
-        <w:t xml:space="preserve">Even though I </w:t>
-      </w:r>
-      <w:r>
-        <w:rPr>
-          <w:rFonts w:ascii="Arial" w:hAnsi="Arial" w:cs="Arial"/>
-          <w:color w:val="111111"/>
-          <w:sz w:val="24"/>
-          <w:szCs w:val="24"/>
-        </w:rPr>
-        <w:t>worked alone I still divided the project into phases</w:t>
-      </w:r>
-      <w:r>
-        <w:rPr>
-          <w:rFonts w:ascii="Arial" w:hAnsi="Arial" w:cs="Arial"/>
-          <w:color w:val="111111"/>
-          <w:sz w:val="24"/>
-          <w:szCs w:val="24"/>
-        </w:rPr>
-        <w:t>:</w:t>
-      </w:r>
-    </w:p>
-    <w:p>
-      <w:pPr>
-        <w:rPr>
-          <w:rFonts w:ascii="Arial" w:hAnsi="Arial" w:cs="Arial"/>
-          <w:color w:val="111111"/>
-          <w:sz w:val="24"/>
-          <w:szCs w:val="24"/>
-        </w:rPr>
-      </w:pPr>
-      <w:r>
-        <w:rPr>
-          <w:rFonts w:ascii="Arial" w:hAnsi="Arial" w:cs="Arial"/>
-          <w:color w:val="111111"/>
-          <w:sz w:val="24"/>
-          <w:szCs w:val="24"/>
-        </w:rPr>
-        <w:t>Phase 1:</w:t>
+        <w:t>Phase 2:</w:t>
       </w:r>
     </w:p>
     <w:p>
@@ -2210,26 +2466,28 @@
           <w:sz w:val="24"/>
           <w:szCs w:val="24"/>
         </w:rPr>
-        <w:t>Create a design on what the game should look like and what the game should feel like. This is thinking about what the user experience would be if certain features would be included.</w:t>
-      </w:r>
-    </w:p>
-    <w:p>
-      <w:pPr>
-        <w:rPr>
-          <w:rFonts w:ascii="Arial" w:hAnsi="Arial" w:cs="Arial"/>
-          <w:color w:val="111111"/>
-          <w:sz w:val="24"/>
-          <w:szCs w:val="24"/>
-        </w:rPr>
-      </w:pPr>
-      <w:r>
-        <w:rPr>
-          <w:rFonts w:ascii="Arial" w:hAnsi="Arial" w:cs="Arial"/>
-          <w:color w:val="111111"/>
-          <w:sz w:val="24"/>
-          <w:szCs w:val="24"/>
-        </w:rPr>
-        <w:t>Phase 2:</w:t>
+        <w:t>Create the necessary Pygame objects to have a functional game. This includes: mouse over buttons that enlarge when the user hovers over them, moveable images on screen that also scale properly to the window size, and clickable and editable text boxes that a user can edit.</w:t>
+      </w:r>
+    </w:p>
+    <w:p>
+      <w:pPr>
+        <w:rPr>
+          <w:rFonts w:ascii="Arial" w:hAnsi="Arial" w:cs="Arial"/>
+          <w:color w:val="111111"/>
+          <w:sz w:val="24"/>
+          <w:szCs w:val="24"/>
+          <w:u w:val="single"/>
+        </w:rPr>
+      </w:pPr>
+      <w:r>
+        <w:rPr>
+          <w:rFonts w:ascii="Arial" w:hAnsi="Arial" w:cs="Arial"/>
+          <w:color w:val="111111"/>
+          <w:sz w:val="24"/>
+          <w:szCs w:val="24"/>
+          <w:u w:val="single"/>
+        </w:rPr>
+        <w:t>Phase 3:</w:t>
       </w:r>
     </w:p>
     <w:p>
@@ -2257,26 +2515,28 @@
           <w:sz w:val="24"/>
           <w:szCs w:val="24"/>
         </w:rPr>
-        <w:t>Create the necessary Pygame objects to have a functional game. This includes: mouse over buttons that enlarge when the user hovers over them, moveable images on screen that also scale properly to the window size, and clickable and editable text boxes that a user can edit.</w:t>
-      </w:r>
-    </w:p>
-    <w:p>
-      <w:pPr>
-        <w:rPr>
-          <w:rFonts w:ascii="Arial" w:hAnsi="Arial" w:cs="Arial"/>
-          <w:color w:val="111111"/>
-          <w:sz w:val="24"/>
-          <w:szCs w:val="24"/>
-        </w:rPr>
-      </w:pPr>
-      <w:r>
-        <w:rPr>
-          <w:rFonts w:ascii="Arial" w:hAnsi="Arial" w:cs="Arial"/>
-          <w:color w:val="111111"/>
-          <w:sz w:val="24"/>
-          <w:szCs w:val="24"/>
-        </w:rPr>
-        <w:t>Phase 3:</w:t>
+        <w:t>Slowly create all the game logic and simulation effects. The core of the game.</w:t>
+      </w:r>
+    </w:p>
+    <w:p>
+      <w:pPr>
+        <w:rPr>
+          <w:rFonts w:ascii="Arial" w:hAnsi="Arial" w:cs="Arial"/>
+          <w:color w:val="111111"/>
+          <w:sz w:val="24"/>
+          <w:szCs w:val="24"/>
+          <w:u w:val="single"/>
+        </w:rPr>
+      </w:pPr>
+      <w:r>
+        <w:rPr>
+          <w:rFonts w:ascii="Arial" w:hAnsi="Arial" w:cs="Arial"/>
+          <w:color w:val="111111"/>
+          <w:sz w:val="24"/>
+          <w:szCs w:val="24"/>
+          <w:u w:val="single"/>
+        </w:rPr>
+        <w:t>Phase 4:</w:t>
       </w:r>
     </w:p>
     <w:p>
@@ -2304,26 +2564,57 @@
           <w:sz w:val="24"/>
           <w:szCs w:val="24"/>
         </w:rPr>
-        <w:t>Slowly create all the game logic and simulation effects. The core of the game.</w:t>
-      </w:r>
-    </w:p>
-    <w:p>
-      <w:pPr>
-        <w:rPr>
-          <w:rFonts w:ascii="Arial" w:hAnsi="Arial" w:cs="Arial"/>
-          <w:color w:val="111111"/>
-          <w:sz w:val="24"/>
-          <w:szCs w:val="24"/>
-        </w:rPr>
-      </w:pPr>
-      <w:r>
-        <w:rPr>
-          <w:rFonts w:ascii="Arial" w:hAnsi="Arial" w:cs="Arial"/>
-          <w:color w:val="111111"/>
-          <w:sz w:val="24"/>
-          <w:szCs w:val="24"/>
-        </w:rPr>
-        <w:t>Phase 4:</w:t>
+        <w:t>Polish the game layout. Making sure the are no broken buttons and all features are displayed and are functional.</w:t>
+      </w:r>
+      <w:r>
+        <w:rPr>
+          <w:rFonts w:ascii="Arial" w:hAnsi="Arial" w:cs="Arial"/>
+          <w:color w:val="111111"/>
+          <w:sz w:val="24"/>
+          <w:szCs w:val="24"/>
+        </w:rPr>
+        <w:t xml:space="preserve"> This also ensures the game </w:t>
+      </w:r>
+      <w:proofErr w:type="gramStart"/>
+      <w:r>
+        <w:rPr>
+          <w:rFonts w:ascii="Arial" w:hAnsi="Arial" w:cs="Arial"/>
+          <w:color w:val="111111"/>
+          <w:sz w:val="24"/>
+          <w:szCs w:val="24"/>
+        </w:rPr>
+        <w:t>is able to</w:t>
+      </w:r>
+      <w:proofErr w:type="gramEnd"/>
+      <w:r>
+        <w:rPr>
+          <w:rFonts w:ascii="Arial" w:hAnsi="Arial" w:cs="Arial"/>
+          <w:color w:val="111111"/>
+          <w:sz w:val="24"/>
+          <w:szCs w:val="24"/>
+        </w:rPr>
+        <w:t xml:space="preserve"> work in full screen and scales properly.</w:t>
+      </w:r>
+    </w:p>
+    <w:p>
+      <w:pPr>
+        <w:rPr>
+          <w:rFonts w:ascii="Arial" w:hAnsi="Arial" w:cs="Arial"/>
+          <w:color w:val="111111"/>
+          <w:sz w:val="24"/>
+          <w:szCs w:val="24"/>
+          <w:u w:val="single"/>
+        </w:rPr>
+      </w:pPr>
+      <w:r>
+        <w:rPr>
+          <w:rFonts w:ascii="Arial" w:hAnsi="Arial" w:cs="Arial"/>
+          <w:color w:val="111111"/>
+          <w:sz w:val="24"/>
+          <w:szCs w:val="24"/>
+          <w:u w:val="single"/>
+        </w:rPr>
+        <w:t>Phase 5:</w:t>
       </w:r>
     </w:p>
     <w:p>
@@ -2351,55 +2642,28 @@
           <w:sz w:val="24"/>
           <w:szCs w:val="24"/>
         </w:rPr>
-        <w:t>Polish the game layout. Making sure the are no broken buttons and all features are displayed and are functional.</w:t>
-      </w:r>
-      <w:r>
-        <w:rPr>
-          <w:rFonts w:ascii="Arial" w:hAnsi="Arial" w:cs="Arial"/>
-          <w:color w:val="111111"/>
-          <w:sz w:val="24"/>
-          <w:szCs w:val="24"/>
-        </w:rPr>
-        <w:t xml:space="preserve"> This also ensures the game </w:t>
-      </w:r>
-      <w:proofErr w:type="gramStart"/>
-      <w:r>
-        <w:rPr>
-          <w:rFonts w:ascii="Arial" w:hAnsi="Arial" w:cs="Arial"/>
-          <w:color w:val="111111"/>
-          <w:sz w:val="24"/>
-          <w:szCs w:val="24"/>
-        </w:rPr>
-        <w:t>is able to</w:t>
-      </w:r>
-      <w:proofErr w:type="gramEnd"/>
-      <w:r>
-        <w:rPr>
-          <w:rFonts w:ascii="Arial" w:hAnsi="Arial" w:cs="Arial"/>
-          <w:color w:val="111111"/>
-          <w:sz w:val="24"/>
-          <w:szCs w:val="24"/>
-        </w:rPr>
-        <w:t xml:space="preserve"> work in full screen and scales properly.</w:t>
-      </w:r>
-    </w:p>
-    <w:p>
-      <w:pPr>
-        <w:rPr>
-          <w:rFonts w:ascii="Arial" w:hAnsi="Arial" w:cs="Arial"/>
-          <w:color w:val="111111"/>
-          <w:sz w:val="24"/>
-          <w:szCs w:val="24"/>
-        </w:rPr>
-      </w:pPr>
-      <w:r>
-        <w:rPr>
-          <w:rFonts w:ascii="Arial" w:hAnsi="Arial" w:cs="Arial"/>
-          <w:color w:val="111111"/>
-          <w:sz w:val="24"/>
-          <w:szCs w:val="24"/>
-        </w:rPr>
-        <w:t>Phase 5:</w:t>
+        <w:t>Add game art to make the presentation better and the user feel like the game is a true game and not just a proof of concept.</w:t>
+      </w:r>
+    </w:p>
+    <w:p>
+      <w:pPr>
+        <w:rPr>
+          <w:rFonts w:ascii="Arial" w:hAnsi="Arial" w:cs="Arial"/>
+          <w:color w:val="111111"/>
+          <w:sz w:val="24"/>
+          <w:szCs w:val="24"/>
+          <w:u w:val="single"/>
+        </w:rPr>
+      </w:pPr>
+      <w:r>
+        <w:rPr>
+          <w:rFonts w:ascii="Arial" w:hAnsi="Arial" w:cs="Arial"/>
+          <w:color w:val="111111"/>
+          <w:sz w:val="24"/>
+          <w:szCs w:val="24"/>
+          <w:u w:val="single"/>
+        </w:rPr>
+        <w:t>Phase 6:</w:t>
       </w:r>
     </w:p>
     <w:p>
@@ -2427,53 +2691,6 @@
           <w:sz w:val="24"/>
           <w:szCs w:val="24"/>
         </w:rPr>
-        <w:t>Add game art to make the presentation better and the user feel like the game is a true game and not just a proof of concept.</w:t>
-      </w:r>
-    </w:p>
-    <w:p>
-      <w:pPr>
-        <w:rPr>
-          <w:rFonts w:ascii="Arial" w:hAnsi="Arial" w:cs="Arial"/>
-          <w:color w:val="111111"/>
-          <w:sz w:val="24"/>
-          <w:szCs w:val="24"/>
-        </w:rPr>
-      </w:pPr>
-      <w:r>
-        <w:rPr>
-          <w:rFonts w:ascii="Arial" w:hAnsi="Arial" w:cs="Arial"/>
-          <w:color w:val="111111"/>
-          <w:sz w:val="24"/>
-          <w:szCs w:val="24"/>
-        </w:rPr>
-        <w:t>Phase 6:</w:t>
-      </w:r>
-    </w:p>
-    <w:p>
-      <w:pPr>
-        <w:rPr>
-          <w:rFonts w:ascii="Arial" w:hAnsi="Arial" w:cs="Arial"/>
-          <w:color w:val="111111"/>
-          <w:sz w:val="24"/>
-          <w:szCs w:val="24"/>
-        </w:rPr>
-      </w:pPr>
-      <w:r>
-        <w:rPr>
-          <w:rFonts w:ascii="Arial" w:hAnsi="Arial" w:cs="Arial"/>
-          <w:color w:val="111111"/>
-          <w:sz w:val="24"/>
-          <w:szCs w:val="24"/>
-        </w:rPr>
-        <w:tab/>
-      </w:r>
-      <w:r>
-        <w:rPr>
-          <w:rFonts w:ascii="Arial" w:hAnsi="Arial" w:cs="Arial"/>
-          <w:color w:val="111111"/>
-          <w:sz w:val="24"/>
-          <w:szCs w:val="24"/>
-        </w:rPr>
         <w:t>Add sound a music</w:t>
       </w:r>
     </w:p>
@@ -2484,14 +2701,16 @@
           <w:color w:val="111111"/>
           <w:sz w:val="24"/>
           <w:szCs w:val="24"/>
-        </w:rPr>
-      </w:pPr>
-      <w:r>
-        <w:rPr>
-          <w:rFonts w:ascii="Arial" w:hAnsi="Arial" w:cs="Arial"/>
-          <w:color w:val="111111"/>
-          <w:sz w:val="24"/>
-          <w:szCs w:val="24"/>
+          <w:u w:val="single"/>
+        </w:rPr>
+      </w:pPr>
+      <w:r>
+        <w:rPr>
+          <w:rFonts w:ascii="Arial" w:hAnsi="Arial" w:cs="Arial"/>
+          <w:color w:val="111111"/>
+          <w:sz w:val="24"/>
+          <w:szCs w:val="24"/>
+          <w:u w:val="single"/>
         </w:rPr>
         <w:t>Phase 7:</w:t>
       </w:r>
@@ -2532,14 +2751,16 @@
           <w:color w:val="111111"/>
           <w:sz w:val="24"/>
           <w:szCs w:val="24"/>
-        </w:rPr>
-      </w:pPr>
-      <w:r>
-        <w:rPr>
-          <w:rFonts w:ascii="Arial" w:hAnsi="Arial" w:cs="Arial"/>
-          <w:color w:val="111111"/>
-          <w:sz w:val="24"/>
-          <w:szCs w:val="24"/>
+          <w:u w:val="single"/>
+        </w:rPr>
+      </w:pPr>
+      <w:r>
+        <w:rPr>
+          <w:rFonts w:ascii="Arial" w:hAnsi="Arial" w:cs="Arial"/>
+          <w:color w:val="111111"/>
+          <w:sz w:val="24"/>
+          <w:szCs w:val="24"/>
+          <w:u w:val="single"/>
         </w:rPr>
         <w:t>Phase 8:</w:t>
       </w:r>
@@ -2657,7 +2878,7 @@
         </w:rPr>
         <w:t xml:space="preserve">Langton's ant: </w:t>
       </w:r>
-      <w:hyperlink r:id="rId10" w:history="1">
+      <w:hyperlink r:id="rId11" w:history="1">
         <w:r>
           <w:rPr>
             <w:rStyle w:val="Hyperlink"/>
@@ -2684,10 +2905,9 @@
           <w:sz w:val="24"/>
           <w:szCs w:val="24"/>
         </w:rPr>
-        <w:lastRenderedPageBreak/>
         <w:t xml:space="preserve">Powder Game: </w:t>
       </w:r>
-      <w:hyperlink r:id="rId11" w:history="1">
+      <w:hyperlink r:id="rId12" w:history="1">
         <w:r>
           <w:rPr>
             <w:rStyle w:val="Hyperlink"/>
@@ -2763,7 +2983,7 @@
         </w:rPr>
         <w:t xml:space="preserve">Pygame: </w:t>
       </w:r>
-      <w:hyperlink r:id="rId12" w:history="1">
+      <w:hyperlink r:id="rId13" w:history="1">
         <w:r>
           <w:rPr>
             <w:rStyle w:val="Hyperlink"/>
@@ -2802,7 +3022,7 @@
         </w:rPr>
         <w:t xml:space="preserve">: </w:t>
       </w:r>
-      <w:hyperlink r:id="rId13" w:history="1">
+      <w:hyperlink r:id="rId14" w:history="1">
         <w:r>
           <w:rPr>
             <w:rStyle w:val="Hyperlink"/>
@@ -2877,7 +3097,7 @@
         </w:rPr>
         <w:t xml:space="preserve">Pygame Tutorials: </w:t>
       </w:r>
-      <w:hyperlink r:id="rId14" w:history="1">
+      <w:hyperlink r:id="rId15" w:history="1">
         <w:r>
           <w:rPr>
             <w:rStyle w:val="Hyperlink"/>
@@ -2922,7 +3142,7 @@
         </w:rPr>
         <w:t xml:space="preserve">: </w:t>
       </w:r>
-      <w:hyperlink r:id="rId15" w:history="1">
+      <w:hyperlink r:id="rId16" w:history="1">
         <w:r>
           <w:rPr>
             <w:rStyle w:val="Hyperlink"/>
@@ -2951,7 +3171,7 @@
         </w:rPr>
         <w:t xml:space="preserve">Background music: </w:t>
       </w:r>
-      <w:hyperlink r:id="rId16" w:history="1">
+      <w:hyperlink r:id="rId17" w:history="1">
         <w:r>
           <w:rPr>
             <w:rStyle w:val="Hyperlink"/>
@@ -3046,7 +3266,7 @@
           <w:szCs w:val="24"/>
         </w:rPr>
       </w:pPr>
-      <w:hyperlink r:id="rId17" w:history="1">
+      <w:hyperlink r:id="rId18" w:history="1">
         <w:r>
           <w:rPr>
             <w:rStyle w:val="Hyperlink"/>
@@ -3086,7 +3306,7 @@
           <w:szCs w:val="24"/>
         </w:rPr>
       </w:pPr>
-      <w:hyperlink r:id="rId18" w:history="1">
+      <w:hyperlink r:id="rId19" w:history="1">
         <w:r>
           <w:rPr>
             <w:rStyle w:val="Hyperlink"/>
@@ -3108,7 +3328,7 @@
           <w:szCs w:val="24"/>
         </w:rPr>
       </w:pPr>
-      <w:hyperlink r:id="rId19" w:history="1">
+      <w:hyperlink r:id="rId20" w:history="1">
         <w:r>
           <w:rPr>
             <w:rStyle w:val="Hyperlink"/>
@@ -3155,7 +3375,7 @@
         </w:rPr>
         <w:tab/>
       </w:r>
-      <w:hyperlink r:id="rId20" w:history="1">
+      <w:hyperlink r:id="rId21" w:history="1">
         <w:r>
           <w:rPr>
             <w:rStyle w:val="Hyperlink"/>
@@ -3191,16 +3411,6 @@
       <w:pPr>
         <w:rPr>
           <w:rFonts w:ascii="Arial" w:hAnsi="Arial" w:cs="Arial"/>
-          <w:color w:val="FF0000"/>
-          <w:sz w:val="24"/>
-          <w:szCs w:val="24"/>
-        </w:rPr>
-      </w:pPr>
-    </w:p>
-    <w:p>
-      <w:pPr>
-        <w:rPr>
-          <w:rFonts w:ascii="Arial" w:hAnsi="Arial" w:cs="Arial"/>
           <w:color w:val="000000" w:themeColor="text1"/>
           <w:sz w:val="24"/>
           <w:szCs w:val="24"/>
@@ -3213,17 +3423,29 @@
           <w:sz w:val="24"/>
           <w:szCs w:val="24"/>
         </w:rPr>
-        <w:t xml:space="preserve">Add link to Repo or </w:t>
-      </w:r>
-      <w:r>
+        <w:t xml:space="preserve">Link to repository: </w:t>
+      </w:r>
+      <w:hyperlink r:id="rId22" w:history="1">
+        <w:r>
+          <w:rPr>
+            <w:rStyle w:val="Hyperlink"/>
+            <w:rFonts w:ascii="Arial" w:hAnsi="Arial" w:cs="Arial"/>
+            <w:sz w:val="24"/>
+            <w:szCs w:val="24"/>
+          </w:rPr>
+          <w:t>https://bitbucket.org/MrJohnWeez/ant_sandbox</w:t>
+        </w:r>
+      </w:hyperlink>
+    </w:p>
+    <w:p>
+      <w:pPr>
         <w:rPr>
           <w:rFonts w:ascii="Arial" w:hAnsi="Arial" w:cs="Arial"/>
           <w:color w:val="000000" w:themeColor="text1"/>
           <w:sz w:val="24"/>
           <w:szCs w:val="24"/>
         </w:rPr>
-        <w:t>D</w:t>
-      </w:r>
+      </w:pPr>
       <w:r>
         <w:rPr>
           <w:rFonts w:ascii="Arial" w:hAnsi="Arial" w:cs="Arial"/>
@@ -3231,7 +3453,7 @@
           <w:sz w:val="24"/>
           <w:szCs w:val="24"/>
         </w:rPr>
-        <w:t>ro</w:t>
+        <w:t xml:space="preserve">Download </w:t>
       </w:r>
       <w:r>
         <w:rPr>
@@ -3240,7 +3462,7 @@
           <w:sz w:val="24"/>
           <w:szCs w:val="24"/>
         </w:rPr>
-        <w:t>p</w:t>
+        <w:t xml:space="preserve">the </w:t>
       </w:r>
       <w:r>
         <w:rPr>
@@ -3249,7 +3471,7 @@
           <w:sz w:val="24"/>
           <w:szCs w:val="24"/>
         </w:rPr>
-        <w:t>box</w:t>
+        <w:t xml:space="preserve">game </w:t>
       </w:r>
       <w:r>
         <w:rPr>
@@ -3258,28 +3480,18 @@
           <w:sz w:val="24"/>
           <w:szCs w:val="24"/>
         </w:rPr>
+        <w:t>executable</w:t>
+      </w:r>
+      <w:r>
+        <w:rPr>
+          <w:rFonts w:ascii="Arial" w:hAnsi="Arial" w:cs="Arial"/>
+          <w:color w:val="000000" w:themeColor="text1"/>
+          <w:sz w:val="24"/>
+          <w:szCs w:val="24"/>
+        </w:rPr>
         <w:t xml:space="preserve">: </w:t>
       </w:r>
-    </w:p>
-    <w:p>
-      <w:pPr>
-        <w:rPr>
-          <w:rFonts w:ascii="Arial" w:hAnsi="Arial" w:cs="Arial"/>
-          <w:color w:val="000000" w:themeColor="text1"/>
-          <w:sz w:val="24"/>
-          <w:szCs w:val="24"/>
-        </w:rPr>
-      </w:pPr>
-      <w:r>
-        <w:rPr>
-          <w:rFonts w:ascii="Arial" w:hAnsi="Arial" w:cs="Arial"/>
-          <w:color w:val="000000" w:themeColor="text1"/>
-          <w:sz w:val="24"/>
-          <w:szCs w:val="24"/>
-        </w:rPr>
-        <w:t xml:space="preserve">Download game exe: </w:t>
-      </w:r>
-      <w:hyperlink r:id="rId21" w:history="1">
+      <w:hyperlink r:id="rId23" w:history="1">
         <w:r>
           <w:rPr>
             <w:rStyle w:val="Hyperlink"/>

</xml_diff>